<commit_message>
copy EDB source file and transformation file
copy EDB source file and transformation file
</commit_message>
<xml_diff>
--- a/Caxton/EM FX.docx
+++ b/Caxton/EM FX.docx
@@ -1478,11 +1478,6 @@
       </w:r>
     </w:p>
     <w:p>
-      <w:pPr>
-        <w:rPr>
-          <w:rFonts w:hint="eastAsia"/>
-        </w:rPr>
-      </w:pPr>
       <w:r>
         <w:rPr>
           <w:rFonts w:hint="eastAsia"/>
@@ -1492,11 +1487,6 @@
       </w:r>
     </w:p>
     <w:p>
-      <w:pPr>
-        <w:rPr>
-          <w:rFonts w:hint="eastAsia"/>
-        </w:rPr>
-      </w:pPr>
       <w:r>
         <w:rPr>
           <w:rFonts w:hint="eastAsia"/>
@@ -1510,19 +1500,8 @@
         <w:t xml:space="preserve">The global market is risk on. The oil price went up, together with equities and EM currencies. People just forget about the trade deficit. They'll realize that the oil import has picked up a lot later. </w:t>
       </w:r>
     </w:p>
-    <w:p>
-      <w:pPr>
-        <w:rPr>
-          <w:rFonts w:hint="eastAsia"/>
-        </w:rPr>
-      </w:pPr>
-    </w:p>
-    <w:p>
-      <w:pPr>
-        <w:rPr>
-          <w:rFonts w:hint="eastAsia"/>
-        </w:rPr>
-      </w:pPr>
+    <w:p/>
+    <w:p>
       <w:r>
         <w:rPr>
           <w:rFonts w:hint="eastAsia"/>
@@ -1531,11 +1510,6 @@
       </w:r>
     </w:p>
     <w:p>
-      <w:pPr>
-        <w:rPr>
-          <w:rFonts w:hint="eastAsia"/>
-        </w:rPr>
-      </w:pPr>
       <w:r>
         <w:rPr>
           <w:rFonts w:hint="eastAsia"/>
@@ -1544,11 +1518,6 @@
       </w:r>
     </w:p>
     <w:p>
-      <w:pPr>
-        <w:rPr>
-          <w:rFonts w:hint="eastAsia"/>
-        </w:rPr>
-      </w:pPr>
       <w:r>
         <w:rPr>
           <w:rFonts w:hint="eastAsia"/>
@@ -1556,19 +1525,8 @@
         <w:t xml:space="preserve">Especially if EU growth recover, no chance of doing that. </w:t>
       </w:r>
     </w:p>
-    <w:p>
-      <w:pPr>
-        <w:rPr>
-          <w:rFonts w:hint="eastAsia"/>
-        </w:rPr>
-      </w:pPr>
-    </w:p>
-    <w:p>
-      <w:pPr>
-        <w:rPr>
-          <w:rFonts w:hint="eastAsia"/>
-        </w:rPr>
-      </w:pPr>
+    <w:p/>
+    <w:p>
       <w:r>
         <w:rPr>
           <w:rFonts w:hint="eastAsia"/>
@@ -1606,19 +1564,8 @@
         <w:t xml:space="preserve">They can still hold the short term interest rate low, but they're looking for the holy grail of bearish steepening. </w:t>
       </w:r>
     </w:p>
-    <w:p>
-      <w:pPr>
-        <w:rPr>
-          <w:rFonts w:hint="eastAsia"/>
-        </w:rPr>
-      </w:pPr>
-    </w:p>
-    <w:p>
-      <w:pPr>
-        <w:rPr>
-          <w:rFonts w:hint="eastAsia"/>
-        </w:rPr>
-      </w:pPr>
+    <w:p/>
+    <w:p>
       <w:r>
         <w:rPr>
           <w:rFonts w:hint="eastAsia"/>
@@ -1626,19 +1573,8 @@
         <w:t>FT: do you think it happens through the real yield or breakeven?</w:t>
       </w:r>
     </w:p>
-    <w:p>
-      <w:pPr>
-        <w:rPr>
-          <w:rFonts w:hint="eastAsia"/>
-        </w:rPr>
-      </w:pPr>
-    </w:p>
-    <w:p>
-      <w:pPr>
-        <w:rPr>
-          <w:rFonts w:hint="eastAsia"/>
-        </w:rPr>
-      </w:pPr>
+    <w:p/>
+    <w:p>
       <w:r>
         <w:rPr>
           <w:rFonts w:hint="eastAsia"/>
@@ -1676,19 +1612,8 @@
         <w:t xml:space="preserve">There's quite high correlation between the nominal and the breakeven. </w:t>
       </w:r>
     </w:p>
-    <w:p>
-      <w:pPr>
-        <w:rPr>
-          <w:rFonts w:hint="eastAsia"/>
-        </w:rPr>
-      </w:pPr>
-    </w:p>
-    <w:p>
-      <w:pPr>
-        <w:rPr>
-          <w:rFonts w:hint="eastAsia"/>
-        </w:rPr>
-      </w:pPr>
+    <w:p/>
+    <w:p>
       <w:r>
         <w:rPr>
           <w:rFonts w:hint="eastAsia"/>
@@ -1757,19 +1682,8 @@
         <w:t>Big cycles..</w:t>
       </w:r>
     </w:p>
-    <w:p>
-      <w:pPr>
-        <w:rPr>
-          <w:rFonts w:hint="eastAsia"/>
-        </w:rPr>
-      </w:pPr>
-    </w:p>
-    <w:p>
-      <w:pPr>
-        <w:rPr>
-          <w:rFonts w:hint="eastAsia"/>
-        </w:rPr>
-      </w:pPr>
+    <w:p/>
+    <w:p>
       <w:r>
         <w:rPr>
           <w:rFonts w:hint="eastAsia"/>
@@ -1777,19 +1691,8 @@
         <w:t xml:space="preserve">The pull back can be nasty. </w:t>
       </w:r>
     </w:p>
-    <w:p>
-      <w:pPr>
-        <w:rPr>
-          <w:rFonts w:hint="eastAsia"/>
-        </w:rPr>
-      </w:pPr>
-    </w:p>
-    <w:p>
-      <w:pPr>
-        <w:rPr>
-          <w:rFonts w:hint="eastAsia"/>
-        </w:rPr>
-      </w:pPr>
+    <w:p/>
+    <w:p>
       <w:r>
         <w:rPr>
           <w:rFonts w:hint="eastAsia"/>
@@ -1843,19 +1746,8 @@
         <w:t xml:space="preserve"> to pulling back</w:t>
       </w:r>
     </w:p>
-    <w:p>
-      <w:pPr>
-        <w:rPr>
-          <w:rFonts w:hint="eastAsia"/>
-        </w:rPr>
-      </w:pPr>
-    </w:p>
-    <w:p>
-      <w:pPr>
-        <w:rPr>
-          <w:rFonts w:hint="eastAsia"/>
-        </w:rPr>
-      </w:pPr>
+    <w:p/>
+    <w:p>
       <w:r>
         <w:rPr>
           <w:rFonts w:hint="eastAsia"/>
@@ -1865,11 +1757,6 @@
       </w:r>
     </w:p>
     <w:p>
-      <w:pPr>
-        <w:rPr>
-          <w:rFonts w:hint="eastAsia"/>
-        </w:rPr>
-      </w:pPr>
       <w:r>
         <w:rPr>
           <w:rFonts w:hint="eastAsia"/>
@@ -1878,11 +1765,6 @@
       </w:r>
     </w:p>
     <w:p>
-      <w:pPr>
-        <w:rPr>
-          <w:rFonts w:hint="eastAsia"/>
-        </w:rPr>
-      </w:pPr>
       <w:r>
         <w:rPr>
           <w:rFonts w:hint="eastAsia"/>
@@ -1891,11 +1773,6 @@
       </w:r>
     </w:p>
     <w:p>
-      <w:pPr>
-        <w:rPr>
-          <w:rFonts w:hint="eastAsia"/>
-        </w:rPr>
-      </w:pPr>
       <w:r>
         <w:rPr>
           <w:rFonts w:hint="eastAsia"/>
@@ -1909,19 +1786,8 @@
         <w:t xml:space="preserve"> you lined up for: classic EM situation. If growth picks up, two legs hedged out. If HUF depreciate, the inflation picks up and central bank will have more hiking pressure, you earn on both side. If cut interest rate, EURHUF will go higher. </w:t>
       </w:r>
     </w:p>
-    <w:p>
-      <w:pPr>
-        <w:rPr>
-          <w:rFonts w:hint="eastAsia"/>
-        </w:rPr>
-      </w:pPr>
-    </w:p>
-    <w:p>
-      <w:pPr>
-        <w:rPr>
-          <w:rFonts w:hint="eastAsia"/>
-        </w:rPr>
-      </w:pPr>
+    <w:p/>
+    <w:p>
       <w:r>
         <w:rPr>
           <w:rFonts w:hint="eastAsia"/>
@@ -1929,19 +1795,8 @@
         <w:t xml:space="preserve">There short term rates are so low. The trade surplus is here. So you really don't want to take the other side of it if the sell-off starts. Maybe the central bank will do. Small places will get destroyed. </w:t>
       </w:r>
     </w:p>
-    <w:p>
-      <w:pPr>
-        <w:rPr>
-          <w:rFonts w:hint="eastAsia"/>
-        </w:rPr>
-      </w:pPr>
-    </w:p>
-    <w:p>
-      <w:pPr>
-        <w:rPr>
-          <w:rFonts w:hint="eastAsia"/>
-        </w:rPr>
-      </w:pPr>
+    <w:p/>
+    <w:p>
       <w:r>
         <w:rPr>
           <w:rFonts w:hint="eastAsia"/>
@@ -1950,11 +1805,6 @@
       </w:r>
     </w:p>
     <w:p>
-      <w:pPr>
-        <w:rPr>
-          <w:rFonts w:hint="eastAsia"/>
-        </w:rPr>
-      </w:pPr>
       <w:r>
         <w:rPr>
           <w:rFonts w:hint="eastAsia"/>
@@ -1963,11 +1813,6 @@
       </w:r>
     </w:p>
     <w:p>
-      <w:pPr>
-        <w:rPr>
-          <w:rFonts w:hint="eastAsia"/>
-        </w:rPr>
-      </w:pPr>
       <w:r>
         <w:rPr>
           <w:rFonts w:hint="eastAsia"/>
@@ -1988,11 +1833,6 @@
       </w:r>
     </w:p>
     <w:p>
-      <w:pPr>
-        <w:rPr>
-          <w:rFonts w:hint="eastAsia"/>
-        </w:rPr>
-      </w:pPr>
       <w:r>
         <w:rPr>
           <w:rFonts w:hint="eastAsia"/>
@@ -2001,11 +1841,6 @@
       </w:r>
     </w:p>
     <w:p>
-      <w:pPr>
-        <w:rPr>
-          <w:rFonts w:hint="eastAsia"/>
-        </w:rPr>
-      </w:pPr>
       <w:r>
         <w:rPr>
           <w:rFonts w:hint="eastAsia"/>
@@ -2020,11 +1855,6 @@
       </w:r>
     </w:p>
     <w:p>
-      <w:pPr>
-        <w:rPr>
-          <w:rFonts w:hint="eastAsia"/>
-        </w:rPr>
-      </w:pPr>
       <w:r>
         <w:rPr>
           <w:rFonts w:hint="eastAsia"/>
@@ -2039,11 +1869,6 @@
       </w:r>
     </w:p>
     <w:p>
-      <w:pPr>
-        <w:rPr>
-          <w:rFonts w:hint="eastAsia"/>
-        </w:rPr>
-      </w:pPr>
       <w:r>
         <w:rPr>
           <w:rFonts w:hint="eastAsia"/>
@@ -2057,19 +1882,8 @@
         <w:t>e same time, across currencies.</w:t>
       </w:r>
     </w:p>
-    <w:p>
-      <w:pPr>
-        <w:rPr>
-          <w:rFonts w:hint="eastAsia"/>
-        </w:rPr>
-      </w:pPr>
-    </w:p>
-    <w:p>
-      <w:pPr>
-        <w:rPr>
-          <w:rFonts w:hint="eastAsia"/>
-        </w:rPr>
-      </w:pPr>
+    <w:p/>
+    <w:p>
       <w:r>
         <w:rPr>
           <w:rFonts w:hint="eastAsia"/>
@@ -2078,11 +1892,6 @@
       </w:r>
     </w:p>
     <w:p>
-      <w:pPr>
-        <w:rPr>
-          <w:rFonts w:hint="eastAsia"/>
-        </w:rPr>
-      </w:pPr>
       <w:r>
         <w:rPr>
           <w:rFonts w:hint="eastAsia"/>
@@ -2114,19 +1923,8 @@
         <w:t>.</w:t>
       </w:r>
     </w:p>
-    <w:p>
-      <w:pPr>
-        <w:rPr>
-          <w:rFonts w:hint="eastAsia"/>
-        </w:rPr>
-      </w:pPr>
-    </w:p>
-    <w:p>
-      <w:pPr>
-        <w:rPr>
-          <w:rFonts w:hint="eastAsia"/>
-        </w:rPr>
-      </w:pPr>
+    <w:p/>
+    <w:p>
       <w:r>
         <w:rPr>
           <w:rFonts w:hint="eastAsia"/>
@@ -2155,11 +1953,1392 @@
     </w:p>
     <w:p/>
     <w:p>
+      <w:pPr>
+        <w:rPr>
+          <w:rFonts w:hint="eastAsia"/>
+        </w:rPr>
+      </w:pPr>
       <w:r>
         <w:rPr>
           <w:rFonts w:hint="eastAsia"/>
         </w:rPr>
         <w:lastRenderedPageBreak/>
+        <w:t xml:space="preserve">20200102 </w:t>
+      </w:r>
+    </w:p>
+    <w:p>
+      <w:pPr>
+        <w:rPr>
+          <w:rFonts w:hint="eastAsia"/>
+        </w:rPr>
+      </w:pPr>
+      <w:r>
+        <w:rPr>
+          <w:rFonts w:hint="eastAsia"/>
+        </w:rPr>
+        <w:t xml:space="preserve">Background: </w:t>
+      </w:r>
+    </w:p>
+    <w:p>
+      <w:pPr>
+        <w:rPr>
+          <w:rFonts w:hint="eastAsia"/>
+        </w:rPr>
+      </w:pPr>
+      <w:r>
+        <w:rPr>
+          <w:rFonts w:hint="eastAsia"/>
+        </w:rPr>
+        <w:t xml:space="preserve">Australia is coming down. This is exactly right, you have the global risk on and all shit, and this is coming off quickly. </w:t>
+      </w:r>
+      <w:r>
+        <w:rPr>
+          <w:rFonts w:hint="eastAsia"/>
+        </w:rPr>
+        <w:t xml:space="preserve">Looking at Australia, despite all the premium and stuff, </w:t>
+      </w:r>
+      <w:r>
+        <w:rPr>
+          <w:rFonts w:hint="eastAsia"/>
+        </w:rPr>
+        <w:t xml:space="preserve">it's actually pricing in hikes over like a three year period. </w:t>
+      </w:r>
+      <w:r>
+        <w:rPr>
+          <w:rFonts w:hint="eastAsia"/>
+        </w:rPr>
+        <w:t xml:space="preserve">That's the one that makes </w:t>
+      </w:r>
+      <w:r>
+        <w:rPr>
+          <w:rFonts w:hint="eastAsia"/>
+        </w:rPr>
+        <w:t xml:space="preserve">sense the best trade right now. </w:t>
+      </w:r>
+      <w:r>
+        <w:rPr>
+          <w:rFonts w:hint="eastAsia"/>
+        </w:rPr>
+        <w:t xml:space="preserve">It's flat over a 2 year period, but actually pricing a hike over 3 year period. </w:t>
+      </w:r>
+      <w:r>
+        <w:rPr>
+          <w:rFonts w:hint="eastAsia"/>
+        </w:rPr>
+        <w:t xml:space="preserve">And they have room to cut right. </w:t>
+      </w:r>
+      <w:r>
+        <w:rPr>
+          <w:rFonts w:hint="eastAsia"/>
+        </w:rPr>
+        <w:t xml:space="preserve">This is easily 75 whatever. </w:t>
+      </w:r>
+      <w:r>
+        <w:rPr>
+          <w:rFonts w:hint="eastAsia"/>
+        </w:rPr>
+        <w:t xml:space="preserve">And Canada got the room to cut. </w:t>
+      </w:r>
+      <w:r>
+        <w:rPr>
+          <w:rFonts w:hint="eastAsia"/>
+        </w:rPr>
+        <w:t xml:space="preserve">The fact that US rates is 1.75 is hard for the fed, they don't want to cut, and they don't want to hike quickly. </w:t>
+      </w:r>
+      <w:r>
+        <w:rPr>
+          <w:rFonts w:hint="eastAsia"/>
+        </w:rPr>
+        <w:t xml:space="preserve">And the same is true for Canada. </w:t>
+      </w:r>
+      <w:r>
+        <w:rPr>
+          <w:rFonts w:hint="eastAsia"/>
+        </w:rPr>
+        <w:t xml:space="preserve">They actually have more room </w:t>
+      </w:r>
+      <w:r>
+        <w:rPr>
+          <w:rFonts w:hint="eastAsia"/>
+        </w:rPr>
+        <w:t>to cut. This makes a lot of sense.</w:t>
+      </w:r>
+      <w:r>
+        <w:rPr>
+          <w:rFonts w:hint="eastAsia"/>
+        </w:rPr>
+        <w:t xml:space="preserve"> </w:t>
+      </w:r>
+    </w:p>
+    <w:p>
+      <w:pPr>
+        <w:rPr>
+          <w:rFonts w:hint="eastAsia"/>
+        </w:rPr>
+      </w:pPr>
+    </w:p>
+    <w:p>
+      <w:pPr>
+        <w:rPr>
+          <w:rFonts w:hint="eastAsia"/>
+        </w:rPr>
+      </w:pPr>
+      <w:r>
+        <w:rPr>
+          <w:rFonts w:hint="eastAsia"/>
+        </w:rPr>
+        <w:t>20200103</w:t>
+      </w:r>
+    </w:p>
+    <w:p>
+      <w:pPr>
+        <w:rPr>
+          <w:rFonts w:hint="eastAsia"/>
+        </w:rPr>
+      </w:pPr>
+      <w:r>
+        <w:rPr>
+          <w:rFonts w:hint="eastAsia"/>
+        </w:rPr>
+        <w:t xml:space="preserve">You know that Chile </w:t>
+      </w:r>
+      <w:r>
+        <w:rPr>
+          <w:rFonts w:hint="eastAsia"/>
+        </w:rPr>
+        <w:t xml:space="preserve">has a constitutional reform. </w:t>
+      </w:r>
+      <w:r>
+        <w:rPr>
+          <w:rFonts w:hint="eastAsia"/>
+        </w:rPr>
+        <w:t xml:space="preserve">The fiscal deficit is going up. </w:t>
+      </w:r>
+      <w:r>
+        <w:rPr>
+          <w:rFonts w:hint="eastAsia"/>
+        </w:rPr>
+        <w:t xml:space="preserve">I </w:t>
+      </w:r>
+      <w:r>
+        <w:rPr>
+          <w:rFonts w:hint="eastAsia"/>
+        </w:rPr>
+        <w:t xml:space="preserve">just had a call with </w:t>
+      </w:r>
+      <w:proofErr w:type="spellStart"/>
+      <w:r>
+        <w:rPr>
+          <w:rFonts w:hint="eastAsia"/>
+        </w:rPr>
+        <w:t>Santandar</w:t>
+      </w:r>
+      <w:proofErr w:type="spellEnd"/>
+      <w:r>
+        <w:rPr>
+          <w:rFonts w:hint="eastAsia"/>
+        </w:rPr>
+        <w:t>. The only people who would buy this do</w:t>
+      </w:r>
+      <w:r>
+        <w:rPr>
+          <w:rFonts w:hint="eastAsia"/>
+        </w:rPr>
+        <w:t>mestically i</w:t>
+      </w:r>
+      <w:r>
+        <w:rPr>
+          <w:rFonts w:hint="eastAsia"/>
+        </w:rPr>
+        <w:t xml:space="preserve">s the pension fund and banks. </w:t>
+      </w:r>
+      <w:r>
+        <w:rPr>
+          <w:rFonts w:hint="eastAsia"/>
+        </w:rPr>
+        <w:t>And the banks are the money makers,</w:t>
+      </w:r>
+      <w:r>
+        <w:rPr>
+          <w:rFonts w:hint="eastAsia"/>
+        </w:rPr>
+        <w:t xml:space="preserve"> they're quite price sensitive so they are not </w:t>
+      </w:r>
+      <w:proofErr w:type="spellStart"/>
+      <w:r>
+        <w:rPr>
+          <w:rFonts w:hint="eastAsia"/>
+        </w:rPr>
+        <w:t>gonna</w:t>
+      </w:r>
+      <w:proofErr w:type="spellEnd"/>
+      <w:r>
+        <w:rPr>
+          <w:rFonts w:hint="eastAsia"/>
+        </w:rPr>
+        <w:t xml:space="preserve"> be the first one to take the price down. </w:t>
+      </w:r>
+      <w:r>
+        <w:rPr>
+          <w:rFonts w:hint="eastAsia"/>
+        </w:rPr>
+        <w:t xml:space="preserve">So it's really the pension fund. </w:t>
+      </w:r>
+      <w:r>
+        <w:rPr>
+          <w:rFonts w:hint="eastAsia"/>
+        </w:rPr>
+        <w:t xml:space="preserve">And the amount of money coming into the pension fund each </w:t>
+      </w:r>
+      <w:r>
+        <w:rPr>
+          <w:rFonts w:hint="eastAsia"/>
+        </w:rPr>
+        <w:t>month</w:t>
+      </w:r>
+      <w:r>
+        <w:rPr>
+          <w:rFonts w:hint="eastAsia"/>
+        </w:rPr>
+        <w:t xml:space="preserve"> is about </w:t>
+      </w:r>
+      <w:r>
+        <w:rPr>
+          <w:rFonts w:hint="eastAsia"/>
+        </w:rPr>
+        <w:t>400 millions.</w:t>
+      </w:r>
+      <w:r>
+        <w:rPr>
+          <w:rFonts w:hint="eastAsia"/>
+        </w:rPr>
+        <w:t xml:space="preserve"> And about 20% of that is going to bonds. </w:t>
+      </w:r>
+      <w:r>
+        <w:rPr>
+          <w:rFonts w:hint="eastAsia"/>
+        </w:rPr>
+        <w:t xml:space="preserve">And there're some other stuff like that there are some expiration that's </w:t>
+      </w:r>
+      <w:proofErr w:type="spellStart"/>
+      <w:r>
+        <w:rPr>
+          <w:rFonts w:hint="eastAsia"/>
+        </w:rPr>
+        <w:t>gonna</w:t>
+      </w:r>
+      <w:proofErr w:type="spellEnd"/>
+      <w:r>
+        <w:rPr>
+          <w:rFonts w:hint="eastAsia"/>
+        </w:rPr>
+        <w:t xml:space="preserve"> get rolled. </w:t>
+      </w:r>
+      <w:r>
+        <w:rPr>
+          <w:rFonts w:hint="eastAsia"/>
+        </w:rPr>
+        <w:t xml:space="preserve">Basically there's </w:t>
+      </w:r>
+      <w:proofErr w:type="spellStart"/>
+      <w:r>
+        <w:rPr>
+          <w:rFonts w:hint="eastAsia"/>
+        </w:rPr>
+        <w:t>gonna</w:t>
+      </w:r>
+      <w:proofErr w:type="spellEnd"/>
+      <w:r>
+        <w:rPr>
+          <w:rFonts w:hint="eastAsia"/>
+        </w:rPr>
+        <w:t xml:space="preserve"> be a gap of 2 billion dollars that's </w:t>
+      </w:r>
+      <w:proofErr w:type="spellStart"/>
+      <w:r>
+        <w:rPr>
+          <w:rFonts w:hint="eastAsia"/>
+        </w:rPr>
+        <w:t>gonna</w:t>
+      </w:r>
+      <w:proofErr w:type="spellEnd"/>
+      <w:r>
+        <w:rPr>
+          <w:rFonts w:hint="eastAsia"/>
+        </w:rPr>
+        <w:t xml:space="preserve"> be to buy that's not naturally not </w:t>
+      </w:r>
+      <w:proofErr w:type="spellStart"/>
+      <w:r>
+        <w:rPr>
+          <w:rFonts w:hint="eastAsia"/>
+        </w:rPr>
+        <w:t>gonna</w:t>
+      </w:r>
+      <w:proofErr w:type="spellEnd"/>
+      <w:r>
+        <w:rPr>
+          <w:rFonts w:hint="eastAsia"/>
+        </w:rPr>
+        <w:t xml:space="preserve"> be there. </w:t>
+      </w:r>
+      <w:r>
+        <w:rPr>
+          <w:rFonts w:hint="eastAsia"/>
+        </w:rPr>
+        <w:t xml:space="preserve">The bond will sell off until they're attractive enough. </w:t>
+      </w:r>
+      <w:r>
+        <w:rPr>
+          <w:rFonts w:hint="eastAsia"/>
+        </w:rPr>
+        <w:t xml:space="preserve">And if you look at the 5 year, they've only got the OK steep there, and you get all the extra risk there too. </w:t>
+      </w:r>
+      <w:r>
+        <w:rPr>
+          <w:rFonts w:hint="eastAsia"/>
+        </w:rPr>
+        <w:t xml:space="preserve">And the cash level of pension fund are historical low as well. </w:t>
+      </w:r>
+      <w:r>
+        <w:rPr>
+          <w:rFonts w:hint="eastAsia"/>
+        </w:rPr>
+        <w:t xml:space="preserve">And we're basically back to pre-crisis levels. </w:t>
+      </w:r>
+      <w:r>
+        <w:rPr>
+          <w:rFonts w:hint="eastAsia"/>
+        </w:rPr>
+        <w:t xml:space="preserve">It's just crazy levels. </w:t>
+      </w:r>
+    </w:p>
+    <w:p>
+      <w:pPr>
+        <w:rPr>
+          <w:rFonts w:hint="eastAsia"/>
+        </w:rPr>
+      </w:pPr>
+    </w:p>
+    <w:p>
+      <w:pPr>
+        <w:rPr>
+          <w:rFonts w:hint="eastAsia"/>
+        </w:rPr>
+      </w:pPr>
+      <w:r>
+        <w:rPr>
+          <w:rFonts w:hint="eastAsia"/>
+        </w:rPr>
+        <w:t>Central bank c</w:t>
+      </w:r>
+      <w:r>
+        <w:rPr>
+          <w:rFonts w:hint="eastAsia"/>
+        </w:rPr>
+        <w:t>ut</w:t>
+      </w:r>
+      <w:r>
+        <w:rPr>
+          <w:rFonts w:hint="eastAsia"/>
+        </w:rPr>
+        <w:t xml:space="preserve"> interest rate</w:t>
+      </w:r>
+      <w:r>
+        <w:rPr>
+          <w:rFonts w:hint="eastAsia"/>
+        </w:rPr>
+        <w:t>?</w:t>
+      </w:r>
+    </w:p>
+    <w:p>
+      <w:pPr>
+        <w:rPr>
+          <w:rFonts w:hint="eastAsia"/>
+        </w:rPr>
+      </w:pPr>
+      <w:r>
+        <w:rPr>
+          <w:rFonts w:hint="eastAsia"/>
+        </w:rPr>
+        <w:t xml:space="preserve">I think no way, </w:t>
+      </w:r>
+      <w:r>
+        <w:rPr>
+          <w:rFonts w:hint="eastAsia"/>
+        </w:rPr>
+        <w:t xml:space="preserve">I think they pretend they want to cut. </w:t>
+      </w:r>
+      <w:r>
+        <w:rPr>
+          <w:rFonts w:hint="eastAsia"/>
+        </w:rPr>
+        <w:t xml:space="preserve">They don't want the market to think that they want to hike, because they really don't want to hike. </w:t>
+      </w:r>
+      <w:r>
+        <w:rPr>
+          <w:rFonts w:hint="eastAsia"/>
+        </w:rPr>
+        <w:t xml:space="preserve">There's no way that they're cutting, absolutely no way. </w:t>
+      </w:r>
+      <w:r>
+        <w:rPr>
+          <w:rFonts w:hint="eastAsia"/>
+        </w:rPr>
+        <w:t>And their currency is rallying just because</w:t>
+      </w:r>
+      <w:r>
+        <w:rPr>
+          <w:rFonts w:hint="eastAsia"/>
+        </w:rPr>
+        <w:t xml:space="preserve"> they're intervene the market. </w:t>
+      </w:r>
+      <w:r>
+        <w:rPr>
+          <w:rFonts w:hint="eastAsia"/>
+        </w:rPr>
+        <w:t xml:space="preserve">And </w:t>
+      </w:r>
+      <w:r>
+        <w:t>sovereign</w:t>
+      </w:r>
+      <w:r>
+        <w:rPr>
+          <w:rFonts w:hint="eastAsia"/>
+        </w:rPr>
+        <w:t xml:space="preserve"> fund as wel</w:t>
+      </w:r>
+      <w:r>
+        <w:rPr>
+          <w:rFonts w:hint="eastAsia"/>
+        </w:rPr>
+        <w:t xml:space="preserve">l is bringing the capital back. </w:t>
+      </w:r>
+      <w:r>
+        <w:rPr>
+          <w:rFonts w:hint="eastAsia"/>
+        </w:rPr>
+        <w:t xml:space="preserve">That complicates as little bit, because the sovereign fund, they have a lot of dollars off shore. </w:t>
+      </w:r>
+      <w:r>
+        <w:rPr>
+          <w:rFonts w:hint="eastAsia"/>
+        </w:rPr>
+        <w:t xml:space="preserve">They can bring that back. </w:t>
+      </w:r>
+    </w:p>
+    <w:p>
+      <w:pPr>
+        <w:rPr>
+          <w:rFonts w:hint="eastAsia"/>
+        </w:rPr>
+      </w:pPr>
+    </w:p>
+    <w:p>
+      <w:pPr>
+        <w:rPr>
+          <w:rFonts w:hint="eastAsia"/>
+        </w:rPr>
+      </w:pPr>
+      <w:r>
+        <w:rPr>
+          <w:rFonts w:hint="eastAsia"/>
+        </w:rPr>
+        <w:t xml:space="preserve">Think the way to trade it is just to </w:t>
+      </w:r>
+      <w:r>
+        <w:rPr>
+          <w:rFonts w:hint="eastAsia"/>
+        </w:rPr>
+        <w:t xml:space="preserve">fade the move, right. If you short, and the dollar move higher, and you want to take profit. </w:t>
+      </w:r>
+      <w:r>
+        <w:rPr>
+          <w:rFonts w:hint="eastAsia"/>
+        </w:rPr>
+        <w:t xml:space="preserve">Because the ?? is going to come out and wreck it. </w:t>
+      </w:r>
+      <w:r>
+        <w:rPr>
+          <w:rFonts w:hint="eastAsia"/>
+        </w:rPr>
+        <w:t>And when it falls back, yo</w:t>
+      </w:r>
+      <w:r>
+        <w:rPr>
+          <w:rFonts w:hint="eastAsia"/>
+        </w:rPr>
+        <w:t xml:space="preserve">u buy dollars again. </w:t>
+      </w:r>
+    </w:p>
+    <w:p>
+      <w:pPr>
+        <w:rPr>
+          <w:rFonts w:hint="eastAsia"/>
+        </w:rPr>
+      </w:pPr>
+    </w:p>
+    <w:p>
+      <w:pPr>
+        <w:rPr>
+          <w:rFonts w:hint="eastAsia"/>
+        </w:rPr>
+      </w:pPr>
+      <w:r>
+        <w:rPr>
+          <w:rFonts w:hint="eastAsia"/>
+        </w:rPr>
+        <w:t>20200106 RV strategy talk</w:t>
+      </w:r>
+    </w:p>
+    <w:p>
+      <w:pPr>
+        <w:rPr>
+          <w:rFonts w:hint="eastAsia"/>
+        </w:rPr>
+      </w:pPr>
+      <w:r>
+        <w:rPr>
+          <w:rFonts w:hint="eastAsia"/>
+        </w:rPr>
+        <w:t>drawdown 2016-17</w:t>
+      </w:r>
+    </w:p>
+    <w:p>
+      <w:pPr>
+        <w:rPr>
+          <w:rFonts w:hint="eastAsia"/>
+        </w:rPr>
+      </w:pPr>
+      <w:r>
+        <w:rPr>
+          <w:rFonts w:hint="eastAsia"/>
+        </w:rPr>
+        <w:t xml:space="preserve">I guess it's Trump explosion in yield. </w:t>
+      </w:r>
+      <w:r>
+        <w:rPr>
+          <w:rFonts w:hint="eastAsia"/>
+        </w:rPr>
+        <w:t xml:space="preserve">I guess in that situation the RV system is not </w:t>
+      </w:r>
+      <w:proofErr w:type="spellStart"/>
+      <w:r>
+        <w:rPr>
+          <w:rFonts w:hint="eastAsia"/>
+        </w:rPr>
+        <w:t>gonna</w:t>
+      </w:r>
+      <w:proofErr w:type="spellEnd"/>
+      <w:r>
+        <w:rPr>
+          <w:rFonts w:hint="eastAsia"/>
+        </w:rPr>
+        <w:t xml:space="preserve"> working that well. </w:t>
+      </w:r>
+      <w:r>
+        <w:rPr>
+          <w:rFonts w:hint="eastAsia"/>
+        </w:rPr>
+        <w:t xml:space="preserve">Because that's such a big disturbance in the bond market. </w:t>
+      </w:r>
+      <w:r>
+        <w:rPr>
+          <w:rFonts w:hint="eastAsia"/>
+        </w:rPr>
+        <w:t xml:space="preserve">A </w:t>
+      </w:r>
+      <w:r>
+        <w:rPr>
+          <w:rFonts w:hint="eastAsia"/>
+        </w:rPr>
+        <w:lastRenderedPageBreak/>
+        <w:t xml:space="preserve">lot is flow driven anyway. </w:t>
+      </w:r>
+      <w:r>
+        <w:rPr>
+          <w:rFonts w:hint="eastAsia"/>
+        </w:rPr>
+        <w:t xml:space="preserve">I think what this strategy would make money is after those type of situations, </w:t>
+      </w:r>
+      <w:r>
+        <w:rPr>
+          <w:rFonts w:hint="eastAsia"/>
+        </w:rPr>
+        <w:t>hopefully your ou</w:t>
+      </w:r>
+      <w:r>
+        <w:rPr>
+          <w:rFonts w:hint="eastAsia"/>
+        </w:rPr>
+        <w:t>tright system is catching that, and you have the big treasury market sold off, and you go and pick like Australia should not t</w:t>
+      </w:r>
+      <w:r>
+        <w:rPr>
+          <w:rFonts w:hint="eastAsia"/>
+        </w:rPr>
+        <w:t xml:space="preserve">ight as much, that's non-sense. So we're thinking is there a way to moderating the signal when our outright view is very strong. </w:t>
+      </w:r>
+      <w:r>
+        <w:rPr>
+          <w:rFonts w:hint="eastAsia"/>
+        </w:rPr>
+        <w:t xml:space="preserve">Strong means that you're about to get one of those moves that's driven by US and that coz everything to move. </w:t>
+      </w:r>
+      <w:r>
+        <w:rPr>
+          <w:rFonts w:hint="eastAsia"/>
+        </w:rPr>
+        <w:t xml:space="preserve">It's too big move for countries to subtle differences between countries. </w:t>
+      </w:r>
+    </w:p>
+    <w:p>
+      <w:pPr>
+        <w:rPr>
+          <w:rFonts w:hint="eastAsia"/>
+        </w:rPr>
+      </w:pPr>
+    </w:p>
+    <w:p>
+      <w:pPr>
+        <w:rPr>
+          <w:rFonts w:hint="eastAsia"/>
+        </w:rPr>
+      </w:pPr>
+      <w:r>
+        <w:rPr>
+          <w:rFonts w:hint="eastAsia"/>
+        </w:rPr>
+        <w:t xml:space="preserve">And we're </w:t>
+      </w:r>
+      <w:proofErr w:type="spellStart"/>
+      <w:r>
+        <w:rPr>
+          <w:rFonts w:hint="eastAsia"/>
+        </w:rPr>
+        <w:t>gonna</w:t>
+      </w:r>
+      <w:proofErr w:type="spellEnd"/>
+      <w:r>
+        <w:rPr>
+          <w:rFonts w:hint="eastAsia"/>
+        </w:rPr>
+        <w:t xml:space="preserve"> create a measure of the aggregation of </w:t>
+      </w:r>
+      <w:r>
+        <w:rPr>
+          <w:rFonts w:hint="eastAsia"/>
+        </w:rPr>
+        <w:t xml:space="preserve">how strong </w:t>
+      </w:r>
+      <w:r>
+        <w:rPr>
+          <w:rFonts w:hint="eastAsia"/>
+        </w:rPr>
+        <w:t xml:space="preserve">the duration position is in your outright system. </w:t>
+      </w:r>
+      <w:r>
+        <w:rPr>
+          <w:rFonts w:hint="eastAsia"/>
+        </w:rPr>
+        <w:t>For the RV system you might want to add up t</w:t>
+      </w:r>
+      <w:r>
+        <w:rPr>
+          <w:rFonts w:hint="eastAsia"/>
+        </w:rPr>
+        <w:t xml:space="preserve">he absolute value of everything, how strong </w:t>
+      </w:r>
+      <w:r>
+        <w:rPr>
+          <w:rFonts w:hint="eastAsia"/>
+        </w:rPr>
+        <w:t>of net signal of everything is.</w:t>
+      </w:r>
+    </w:p>
+    <w:p>
+      <w:pPr>
+        <w:rPr>
+          <w:rFonts w:hint="eastAsia"/>
+        </w:rPr>
+      </w:pPr>
+    </w:p>
+    <w:p>
+      <w:pPr>
+        <w:rPr>
+          <w:rFonts w:hint="eastAsia"/>
+        </w:rPr>
+      </w:pPr>
+      <w:r>
+        <w:rPr>
+          <w:rFonts w:hint="eastAsia"/>
+        </w:rPr>
+        <w:t>2020-01-08</w:t>
+      </w:r>
+    </w:p>
+    <w:p>
+      <w:pPr>
+        <w:rPr>
+          <w:rFonts w:hint="eastAsia"/>
+        </w:rPr>
+      </w:pPr>
+      <w:r>
+        <w:rPr>
+          <w:rFonts w:hint="eastAsia"/>
+        </w:rPr>
+        <w:t>Corporate bond issuance</w:t>
+      </w:r>
+    </w:p>
+    <w:p>
+      <w:pPr>
+        <w:rPr>
+          <w:rFonts w:hint="eastAsia"/>
+        </w:rPr>
+      </w:pPr>
+      <w:r>
+        <w:rPr>
+          <w:rFonts w:hint="eastAsia"/>
+        </w:rPr>
+        <w:t xml:space="preserve">Blue is the treasury yield. The red is government plus corporate issuance. </w:t>
+      </w:r>
+      <w:r>
+        <w:rPr>
+          <w:rFonts w:hint="eastAsia"/>
+        </w:rPr>
+        <w:t xml:space="preserve">It's not perfect. Obviously it doesn't work here. </w:t>
+      </w:r>
+      <w:r>
+        <w:rPr>
+          <w:rFonts w:hint="eastAsia"/>
+        </w:rPr>
+        <w:t>Here is an extreme situation</w:t>
+      </w:r>
+      <w:r>
+        <w:rPr>
+          <w:rFonts w:hint="eastAsia"/>
+        </w:rPr>
+        <w:t>, and our indicators picked it up, and it receive rates in here</w:t>
+      </w:r>
+      <w:r>
+        <w:rPr>
+          <w:rFonts w:hint="eastAsia"/>
+        </w:rPr>
+        <w:t xml:space="preserve">, but then you have couple of periods where... So this is </w:t>
+      </w:r>
+      <w:r>
+        <w:rPr>
+          <w:rFonts w:hint="eastAsia"/>
+        </w:rPr>
+        <w:t>pre-</w:t>
+      </w:r>
+      <w:r>
+        <w:rPr>
+          <w:rFonts w:hint="eastAsia"/>
+        </w:rPr>
+        <w:t xml:space="preserve">taper tantrum, </w:t>
+      </w:r>
+      <w:r>
+        <w:rPr>
+          <w:rFonts w:hint="eastAsia"/>
+        </w:rPr>
+        <w:t>the world was</w:t>
+      </w:r>
+      <w:r>
+        <w:rPr>
+          <w:rFonts w:hint="eastAsia"/>
+        </w:rPr>
+        <w:t xml:space="preserve"> terrible, corporate issuance hit the floor. </w:t>
+      </w:r>
+      <w:r>
+        <w:rPr>
+          <w:rFonts w:hint="eastAsia"/>
+        </w:rPr>
+        <w:t>And then</w:t>
+      </w:r>
+      <w:r>
+        <w:rPr>
+          <w:rFonts w:hint="eastAsia"/>
+        </w:rPr>
+        <w:t xml:space="preserve"> I think treasury and co</w:t>
+      </w:r>
+      <w:r>
+        <w:rPr>
+          <w:rFonts w:hint="eastAsia"/>
+        </w:rPr>
+        <w:t>rporate started to pick back up, probably responding to low yield, and then we had a shock, Bernanke just came out and say no QE</w:t>
+      </w:r>
+      <w:r>
+        <w:rPr>
+          <w:rFonts w:hint="eastAsia"/>
+        </w:rPr>
+        <w:t>, and the market just exploded. When the market move like that, it's a very supply demand driven thing right.</w:t>
+      </w:r>
+      <w:r>
+        <w:rPr>
+          <w:rFonts w:hint="eastAsia"/>
+        </w:rPr>
+        <w:t xml:space="preserve"> I'm not sure what's this thing here, but you got a pop, </w:t>
+      </w:r>
+      <w:r>
+        <w:rPr>
+          <w:rFonts w:hint="eastAsia"/>
+        </w:rPr>
+        <w:t xml:space="preserve">down lower and lower, and this is Trump, </w:t>
+      </w:r>
+      <w:r>
+        <w:rPr>
+          <w:rFonts w:hint="eastAsia"/>
+        </w:rPr>
+        <w:t xml:space="preserve">this was driven by supply and demand, </w:t>
+      </w:r>
+      <w:r>
+        <w:rPr>
+          <w:rFonts w:hint="eastAsia"/>
+        </w:rPr>
+        <w:t xml:space="preserve">right, </w:t>
+      </w:r>
+      <w:r>
+        <w:rPr>
+          <w:rFonts w:hint="eastAsia"/>
+        </w:rPr>
+        <w:t xml:space="preserve">cause every single fundamental world was buying treasury, </w:t>
+      </w:r>
+      <w:r>
+        <w:rPr>
+          <w:rFonts w:hint="eastAsia"/>
+        </w:rPr>
+        <w:t>Japanese were got the</w:t>
+      </w:r>
+      <w:r>
+        <w:rPr>
+          <w:rFonts w:hint="eastAsia"/>
+        </w:rPr>
+        <w:t>m up, Central banks were buying</w:t>
+      </w:r>
+      <w:r>
+        <w:rPr>
+          <w:rFonts w:hint="eastAsia"/>
+        </w:rPr>
+        <w:t xml:space="preserve">, China bought a lot. And then growth start to pick up, </w:t>
+      </w:r>
+      <w:r>
+        <w:rPr>
+          <w:rFonts w:hint="eastAsia"/>
+        </w:rPr>
+        <w:t xml:space="preserve">and when the growth picked back up, you got more issuance pick up in general, </w:t>
+      </w:r>
+      <w:r>
+        <w:rPr>
+          <w:rFonts w:hint="eastAsia"/>
+        </w:rPr>
+        <w:t xml:space="preserve">part of it was treasury, part of it was corporate. </w:t>
+      </w:r>
+      <w:r>
+        <w:rPr>
+          <w:rFonts w:hint="eastAsia"/>
+        </w:rPr>
+        <w:t xml:space="preserve">And we got massive bond sell-off in this period. </w:t>
+      </w:r>
+    </w:p>
+    <w:p>
+      <w:pPr>
+        <w:rPr>
+          <w:rFonts w:hint="eastAsia"/>
+        </w:rPr>
+      </w:pPr>
+    </w:p>
+    <w:p>
+      <w:pPr>
+        <w:rPr>
+          <w:rFonts w:hint="eastAsia"/>
+        </w:rPr>
+      </w:pPr>
+      <w:r>
+        <w:rPr>
+          <w:rFonts w:hint="eastAsia"/>
+        </w:rPr>
+        <w:t xml:space="preserve">And now we're sitting here, like,... this is the 12m change in 6m issuance. </w:t>
+      </w:r>
+      <w:r>
+        <w:rPr>
+          <w:rFonts w:hint="eastAsia"/>
+        </w:rPr>
+        <w:t xml:space="preserve">I mean you have to do it in more rigorous way, like you have to do it in duration weighted. </w:t>
+      </w:r>
+      <w:r>
+        <w:rPr>
+          <w:rFonts w:hint="eastAsia"/>
+        </w:rPr>
+        <w:t xml:space="preserve">Making sure you're counting </w:t>
+      </w:r>
+      <w:proofErr w:type="spellStart"/>
+      <w:r>
+        <w:rPr>
+          <w:rFonts w:hint="eastAsia"/>
+        </w:rPr>
+        <w:t>every body</w:t>
+      </w:r>
+      <w:proofErr w:type="spellEnd"/>
+      <w:r>
+        <w:rPr>
+          <w:rFonts w:hint="eastAsia"/>
+        </w:rPr>
+        <w:t xml:space="preserve">. </w:t>
+      </w:r>
+      <w:r>
+        <w:rPr>
+          <w:rFonts w:hint="eastAsia"/>
+        </w:rPr>
+        <w:t xml:space="preserve">I still think it's interesting. </w:t>
+      </w:r>
+    </w:p>
+    <w:p>
+      <w:pPr>
+        <w:rPr>
+          <w:rFonts w:hint="eastAsia"/>
+        </w:rPr>
+      </w:pPr>
+    </w:p>
+    <w:p>
+      <w:pPr>
+        <w:rPr>
+          <w:rFonts w:hint="eastAsia"/>
+        </w:rPr>
+      </w:pPr>
+      <w:r>
+        <w:rPr>
+          <w:rFonts w:hint="eastAsia"/>
+        </w:rPr>
+        <w:t>Long-term bond model:</w:t>
+      </w:r>
+    </w:p>
+    <w:p>
+      <w:pPr>
+        <w:rPr>
+          <w:rFonts w:hint="eastAsia"/>
+        </w:rPr>
+      </w:pPr>
+      <w:r>
+        <w:rPr>
+          <w:rFonts w:hint="eastAsia"/>
+        </w:rPr>
+        <w:t xml:space="preserve">European... they got some pension fund here, right, they're all active bond players in this market. </w:t>
+      </w:r>
+      <w:r>
+        <w:rPr>
+          <w:rFonts w:hint="eastAsia"/>
+        </w:rPr>
+        <w:t xml:space="preserve">Go </w:t>
+      </w:r>
+      <w:r>
+        <w:rPr>
+          <w:rFonts w:hint="eastAsia"/>
+        </w:rPr>
+        <w:t xml:space="preserve">out and put pressures on yields. </w:t>
+      </w:r>
+      <w:r>
+        <w:rPr>
+          <w:rFonts w:hint="eastAsia"/>
+        </w:rPr>
+        <w:t xml:space="preserve">Part of the signal is to fade their positioning, </w:t>
+      </w:r>
+      <w:r>
+        <w:rPr>
+          <w:rFonts w:hint="eastAsia"/>
+        </w:rPr>
+        <w:t xml:space="preserve">so when </w:t>
+      </w:r>
+      <w:r>
+        <w:rPr>
+          <w:rFonts w:hint="eastAsia"/>
+        </w:rPr>
+        <w:t xml:space="preserve">they've bought a lot, you can say they can't buy them much more, </w:t>
+      </w:r>
+      <w:r>
+        <w:rPr>
+          <w:rFonts w:hint="eastAsia"/>
+        </w:rPr>
+        <w:t>and you add</w:t>
+      </w:r>
+      <w:r>
+        <w:rPr>
+          <w:rFonts w:hint="eastAsia"/>
+        </w:rPr>
+        <w:t xml:space="preserve"> issuance lag</w:t>
+      </w:r>
+      <w:r>
+        <w:rPr>
+          <w:rFonts w:hint="eastAsia"/>
+        </w:rPr>
+        <w:t xml:space="preserve"> corporate and treasury, and then you add in our rates signal, </w:t>
+      </w:r>
+      <w:r>
+        <w:rPr>
+          <w:rFonts w:hint="eastAsia"/>
+        </w:rPr>
+        <w:t xml:space="preserve">like </w:t>
+      </w:r>
+      <w:r>
+        <w:rPr>
+          <w:rFonts w:hint="eastAsia"/>
+        </w:rPr>
+        <w:t>if</w:t>
+      </w:r>
+      <w:r>
+        <w:rPr>
+          <w:rFonts w:hint="eastAsia"/>
+        </w:rPr>
+        <w:t xml:space="preserve"> the fed's are tightening, </w:t>
+      </w:r>
+      <w:r>
+        <w:rPr>
+          <w:rFonts w:hint="eastAsia"/>
+        </w:rPr>
+        <w:t xml:space="preserve">and you want to sell bonds when: issuance are very high, </w:t>
+      </w:r>
+      <w:r>
+        <w:rPr>
+          <w:rFonts w:hint="eastAsia"/>
+        </w:rPr>
+        <w:t xml:space="preserve">and positioning is very stretched. </w:t>
+      </w:r>
+      <w:r>
+        <w:rPr>
+          <w:rFonts w:hint="eastAsia"/>
+        </w:rPr>
+        <w:t xml:space="preserve">And the yield is low relative to conditions. </w:t>
+      </w:r>
+      <w:r>
+        <w:rPr>
+          <w:rFonts w:hint="eastAsia"/>
+        </w:rPr>
+        <w:t xml:space="preserve">If that's right, </w:t>
+      </w:r>
+      <w:r>
+        <w:rPr>
+          <w:rFonts w:hint="eastAsia"/>
+        </w:rPr>
+        <w:t>you</w:t>
+      </w:r>
+      <w:r>
+        <w:rPr>
+          <w:rFonts w:hint="eastAsia"/>
+        </w:rPr>
+        <w:t xml:space="preserve"> sh</w:t>
+      </w:r>
+      <w:r>
+        <w:rPr>
+          <w:rFonts w:hint="eastAsia"/>
+        </w:rPr>
+        <w:t xml:space="preserve">ould pick up the taper tantrum. It should pick up the big rally here actually. </w:t>
+      </w:r>
+      <w:r>
+        <w:rPr>
+          <w:rFonts w:hint="eastAsia"/>
+        </w:rPr>
+        <w:t xml:space="preserve">I don't know if it picks up the Trump, the positioning it </w:t>
+      </w:r>
+      <w:r>
+        <w:rPr>
+          <w:rFonts w:hint="eastAsia"/>
+        </w:rPr>
+        <w:lastRenderedPageBreak/>
+        <w:t xml:space="preserve">should, for sure. </w:t>
+      </w:r>
+      <w:r>
+        <w:rPr>
+          <w:rFonts w:hint="eastAsia"/>
+        </w:rPr>
+        <w:t xml:space="preserve">I </w:t>
+      </w:r>
+      <w:r>
+        <w:rPr>
+          <w:rFonts w:hint="eastAsia"/>
+        </w:rPr>
+        <w:t xml:space="preserve">wonder with our duration model. I guess we're catching it. </w:t>
+      </w:r>
+    </w:p>
+    <w:p>
+      <w:pPr>
+        <w:rPr>
+          <w:rFonts w:hint="eastAsia"/>
+        </w:rPr>
+      </w:pPr>
+    </w:p>
+    <w:p>
+      <w:pPr>
+        <w:rPr>
+          <w:rFonts w:hint="eastAsia"/>
+        </w:rPr>
+      </w:pPr>
+      <w:r>
+        <w:rPr>
+          <w:rFonts w:hint="eastAsia"/>
+        </w:rPr>
+        <w:t>Reviewing question:</w:t>
+      </w:r>
+    </w:p>
+    <w:p>
+      <w:pPr>
+        <w:rPr>
+          <w:rFonts w:hint="eastAsia"/>
+        </w:rPr>
+      </w:pPr>
+      <w:r>
+        <w:rPr>
+          <w:rFonts w:hint="eastAsia"/>
+        </w:rPr>
+        <w:t>1. What can you do to build the strategy quickly?</w:t>
+      </w:r>
+    </w:p>
+    <w:p>
+      <w:pPr>
+        <w:rPr>
+          <w:rFonts w:hint="eastAsia"/>
+        </w:rPr>
+      </w:pPr>
+      <w:r>
+        <w:rPr>
+          <w:rFonts w:hint="eastAsia"/>
+        </w:rPr>
+        <w:t xml:space="preserve">Firstly we have already got the right template and </w:t>
+      </w:r>
+      <w:r>
+        <w:rPr>
+          <w:rFonts w:hint="eastAsia"/>
+        </w:rPr>
+        <w:t xml:space="preserve">methodology. This will tell us very quickly what matters and what is not for each country. </w:t>
+      </w:r>
+      <w:r>
+        <w:rPr>
+          <w:rFonts w:hint="eastAsia"/>
+        </w:rPr>
+        <w:t xml:space="preserve">Especially the visualization tool I have can help me very quickly understand </w:t>
+      </w:r>
+      <w:r>
+        <w:rPr>
+          <w:rFonts w:hint="eastAsia"/>
+        </w:rPr>
+        <w:t>what we need to add into the strategy</w:t>
+      </w:r>
+      <w:r>
+        <w:rPr>
+          <w:rFonts w:hint="eastAsia"/>
+        </w:rPr>
+        <w:t>.</w:t>
+      </w:r>
+    </w:p>
+    <w:p>
+      <w:pPr>
+        <w:rPr>
+          <w:rFonts w:hint="eastAsia"/>
+        </w:rPr>
+      </w:pPr>
+    </w:p>
+    <w:p>
+      <w:pPr>
+        <w:rPr>
+          <w:rFonts w:hint="eastAsia"/>
+        </w:rPr>
+      </w:pPr>
+      <w:r>
+        <w:rPr>
+          <w:rFonts w:hint="eastAsia"/>
+        </w:rPr>
+        <w:t>After having the template</w:t>
+      </w:r>
+      <w:r>
+        <w:rPr>
+          <w:rFonts w:hint="eastAsia"/>
+        </w:rPr>
+        <w:t xml:space="preserve"> we </w:t>
+      </w:r>
+      <w:r>
+        <w:rPr>
+          <w:rFonts w:hint="eastAsia"/>
+        </w:rPr>
+        <w:t xml:space="preserve">just </w:t>
+      </w:r>
+      <w:r>
+        <w:rPr>
+          <w:rFonts w:hint="eastAsia"/>
+        </w:rPr>
+        <w:t xml:space="preserve">need to plug in the economic indicators and make sure they </w:t>
+      </w:r>
+      <w:r>
+        <w:rPr>
+          <w:rFonts w:hint="eastAsia"/>
+        </w:rPr>
+        <w:t>have the</w:t>
+      </w:r>
+      <w:r>
+        <w:rPr>
+          <w:rFonts w:hint="eastAsia"/>
+        </w:rPr>
+        <w:t xml:space="preserve"> </w:t>
+      </w:r>
+      <w:proofErr w:type="spellStart"/>
+      <w:r>
+        <w:rPr>
+          <w:rFonts w:hint="eastAsia"/>
+        </w:rPr>
+        <w:t>sensical</w:t>
+      </w:r>
+      <w:proofErr w:type="spellEnd"/>
+      <w:r>
+        <w:rPr>
+          <w:rFonts w:hint="eastAsia"/>
+        </w:rPr>
+        <w:t xml:space="preserve"> weight there. </w:t>
+      </w:r>
+      <w:r>
+        <w:rPr>
+          <w:rFonts w:hint="eastAsia"/>
+        </w:rPr>
+        <w:t xml:space="preserve">We have been building tools to manage each individual indicators </w:t>
+      </w:r>
+      <w:r>
+        <w:rPr>
+          <w:rFonts w:hint="eastAsia"/>
+        </w:rPr>
+        <w:t>in a tree structure</w:t>
+      </w:r>
+      <w:r>
+        <w:rPr>
+          <w:rFonts w:hint="eastAsia"/>
+        </w:rPr>
+        <w:t xml:space="preserve"> which brings massive transparency </w:t>
+      </w:r>
+      <w:r>
+        <w:rPr>
+          <w:rFonts w:hint="eastAsia"/>
+        </w:rPr>
+        <w:t xml:space="preserve">to this process. Basically everything in our strategies is a tree-like structure now. </w:t>
+      </w:r>
+    </w:p>
+    <w:p>
+      <w:pPr>
+        <w:rPr>
+          <w:rFonts w:hint="eastAsia"/>
+        </w:rPr>
+      </w:pPr>
+    </w:p>
+    <w:p>
+      <w:pPr>
+        <w:rPr>
+          <w:rFonts w:hint="eastAsia"/>
+        </w:rPr>
+      </w:pPr>
+      <w:r>
+        <w:rPr>
+          <w:rFonts w:hint="eastAsia"/>
+        </w:rPr>
+        <w:t xml:space="preserve">And thirdly we just need to translate these signals into </w:t>
+      </w:r>
+      <w:r>
+        <w:rPr>
+          <w:rFonts w:hint="eastAsia"/>
+        </w:rPr>
+        <w:t xml:space="preserve">trading positions. Since the strategy is relative straightforward this step is not too complicated. It's literally converting the z-score conviction into a DV01, and using the risk budgeting framework to combine into a portfolio. </w:t>
+      </w:r>
+    </w:p>
+    <w:p>
+      <w:pPr>
+        <w:rPr>
+          <w:rFonts w:hint="eastAsia"/>
+        </w:rPr>
+      </w:pPr>
+    </w:p>
+    <w:p>
+      <w:pPr>
+        <w:rPr>
+          <w:rFonts w:hint="eastAsia"/>
+        </w:rPr>
+      </w:pPr>
+      <w:r>
+        <w:rPr>
+          <w:rFonts w:hint="eastAsia"/>
+        </w:rPr>
+        <w:t xml:space="preserve">After having all this we're like 70% done on the strategy. </w:t>
+      </w:r>
+      <w:r>
+        <w:rPr>
+          <w:rFonts w:hint="eastAsia"/>
+        </w:rPr>
+        <w:t xml:space="preserve">The rest is just to make sure each individual is running ok and we will continuously improve the quality. </w:t>
+      </w:r>
+    </w:p>
+    <w:p>
+      <w:pPr>
+        <w:rPr>
+          <w:rFonts w:hint="eastAsia"/>
+        </w:rPr>
+      </w:pPr>
+      <w:r>
+        <w:rPr>
+          <w:rFonts w:hint="eastAsia"/>
+        </w:rPr>
+        <w:t xml:space="preserve">I think </w:t>
+      </w:r>
+      <w:r>
+        <w:rPr>
+          <w:rFonts w:hint="eastAsia"/>
+        </w:rPr>
+        <w:t xml:space="preserve">with infrastructure and understanding of the strategy now </w:t>
+      </w:r>
+      <w:r>
+        <w:rPr>
+          <w:rFonts w:hint="eastAsia"/>
+        </w:rPr>
+        <w:t xml:space="preserve">we can build some good strategy per country in 3 weeks time, it might depends on other things but that's a good guess. </w:t>
+      </w:r>
+    </w:p>
+    <w:p>
+      <w:pPr>
+        <w:rPr>
+          <w:rFonts w:hint="eastAsia"/>
+        </w:rPr>
+      </w:pPr>
+    </w:p>
+    <w:p>
+      <w:pPr>
+        <w:rPr>
+          <w:rFonts w:hint="eastAsia"/>
+        </w:rPr>
+      </w:pPr>
+      <w:r>
+        <w:rPr>
+          <w:rFonts w:hint="eastAsia"/>
+        </w:rPr>
+        <w:t>2. How're things going</w:t>
+      </w:r>
+    </w:p>
+    <w:p>
+      <w:pPr>
+        <w:rPr>
+          <w:rFonts w:hint="eastAsia"/>
+        </w:rPr>
+      </w:pPr>
+      <w:r>
+        <w:rPr>
+          <w:rFonts w:hint="eastAsia"/>
+        </w:rPr>
+        <w:t xml:space="preserve">1. Things are going well. </w:t>
+      </w:r>
+    </w:p>
+    <w:p>
+      <w:pPr>
+        <w:rPr>
+          <w:rFonts w:hint="eastAsia"/>
+        </w:rPr>
+      </w:pPr>
+    </w:p>
+    <w:p/>
+    <w:p>
+      <w:r>
+        <w:rPr>
+          <w:rFonts w:hint="eastAsia"/>
+        </w:rPr>
         <w:t>Capital flow</w:t>
       </w:r>
       <w:r>
@@ -2258,6 +3437,7 @@
         <w:rPr>
           <w:rFonts w:hint="eastAsia"/>
         </w:rPr>
+        <w:lastRenderedPageBreak/>
         <w:t>5. world financial conditions -&gt; world growth perspective</w:t>
       </w:r>
     </w:p>
@@ -2586,8 +3766,19 @@
           <w:szCs w:val="24"/>
           <w:bdr w:val="none" w:sz="0" w:space="0" w:color="auto" w:frame="1"/>
         </w:rPr>
+        <w:t xml:space="preserve">The Morgan Stanley QDS Pension Rebalancing Model estimates that there will be $11bn of outflows from US Equities over December month-end, with ~half of that flow expected to go into non-US Equities and half into Fixed Income and other assets.  $11bn outflows from US Equities is the 37th percentile since 2005.  The outflows from US Equities and inflows to non-US Equities result in net $6bn outflows from Equities overall, which is in-line with the median for aggregate Equities since 2005.  Note that these estimates may be smaller than other models because QDS models monthly rebalances, not quarterly, as price action exhibits more mean reversion around month-ends compared to </w:t>
+      </w:r>
+      <w:r>
+        <w:rPr>
+          <w:rFonts w:ascii="Times New Roman" w:eastAsia="宋体" w:hAnsi="Times New Roman" w:cs="Times New Roman"/>
+          <w:color w:val="1F497D"/>
+          <w:kern w:val="0"/>
+          <w:sz w:val="24"/>
+          <w:szCs w:val="24"/>
+          <w:bdr w:val="none" w:sz="0" w:space="0" w:color="auto" w:frame="1"/>
+        </w:rPr>
         <w:lastRenderedPageBreak/>
-        <w:t>The Morgan Stanley QDS Pension Rebalancing Model estimates that there will be $11bn of outflows from US Equities over December month-end, with ~half of that flow expected to go into non-US Equities and half into Fixed Income and other assets.  $11bn outflows from US Equities is the 37th percentile since 2005.  The outflows from US Equities and inflows to non-US Equities result in net $6bn outflows from Equities overall, which is in-line with the median for aggregate Equities since 2005.  Note that these estimates may be smaller than other models because QDS models monthly rebalances, not quarterly, as price action exhibits more mean reversion around month-ends compared to quarter-ends.  Additionally, while the expected flow is not tremendous in size, subsequent price action could be exacerbated by low liquidity near year-end.</w:t>
+        <w:t>quarter-ends.  Additionally, while the expected flow is not tremendous in size, subsequent price action could be exacerbated by low liquidity near year-end.</w:t>
       </w:r>
     </w:p>
     <w:p>
@@ -3214,7 +4405,6 @@
           <w:szCs w:val="20"/>
           <w:bdr w:val="none" w:sz="0" w:space="0" w:color="auto" w:frame="1"/>
         </w:rPr>
-        <w:lastRenderedPageBreak/>
         <w:t>From:</w:t>
       </w:r>
       <w:r>
@@ -3393,6 +4583,7 @@
           <w:szCs w:val="40"/>
           <w:bdr w:val="none" w:sz="0" w:space="0" w:color="auto" w:frame="1"/>
         </w:rPr>
+        <w:lastRenderedPageBreak/>
         <w:t>We are only half-way there – more upside in 2020Q1</w:t>
       </w:r>
     </w:p>
@@ -3959,7 +5150,6 @@
           <w:sz w:val="22"/>
           <w:bdr w:val="none" w:sz="0" w:space="0" w:color="auto" w:frame="1"/>
         </w:rPr>
-        <w:lastRenderedPageBreak/>
         <w:t></w:t>
       </w:r>
       <w:r>
@@ -4092,6 +5282,7 @@
           <w:sz w:val="22"/>
           <w:bdr w:val="none" w:sz="0" w:space="0" w:color="auto" w:frame="1"/>
         </w:rPr>
+        <w:lastRenderedPageBreak/>
         <w:t></w:t>
       </w:r>
       <w:r>
@@ -4648,7 +5839,6 @@
           <w:sz w:val="22"/>
           <w:bdr w:val="none" w:sz="0" w:space="0" w:color="auto" w:frame="1"/>
         </w:rPr>
-        <w:lastRenderedPageBreak/>
         <w:t></w:t>
       </w:r>
       <w:r>
@@ -4741,6 +5931,7 @@
           <w:sz w:val="22"/>
           <w:bdr w:val="none" w:sz="0" w:space="0" w:color="auto" w:frame="1"/>
         </w:rPr>
+        <w:lastRenderedPageBreak/>
         <w:t></w:t>
       </w:r>
       <w:r>
@@ -25815,6 +27006,27 @@
       <w:bCs/>
     </w:rPr>
   </w:style>
+  <w:style w:type="paragraph" w:styleId="ab">
+    <w:name w:val="Date"/>
+    <w:basedOn w:val="a"/>
+    <w:next w:val="a"/>
+    <w:link w:val="Char2"/>
+    <w:uiPriority w:val="99"/>
+    <w:semiHidden/>
+    <w:unhideWhenUsed/>
+    <w:rsid w:val="000A7684"/>
+    <w:pPr>
+      <w:ind w:leftChars="2500" w:left="100"/>
+    </w:pPr>
+  </w:style>
+  <w:style w:type="character" w:customStyle="1" w:styleId="Char2">
+    <w:name w:val="日期 Char"/>
+    <w:basedOn w:val="a0"/>
+    <w:link w:val="ab"/>
+    <w:uiPriority w:val="99"/>
+    <w:semiHidden/>
+    <w:rsid w:val="000A7684"/>
+  </w:style>
 </w:styles>
 </file>
 

</xml_diff>